<commit_message>
adding Problems and Solutions
</commit_message>
<xml_diff>
--- a/Lab09_Erick_Roman_Ramos_Rocha.docx
+++ b/Lab09_Erick_Roman_Ramos_Rocha.docx
@@ -2439,15 +2439,113 @@
     </w:p>
     <w:p>
       <w:pPr>
-        <w:rPr>
-          <w:lang w:val="en-US"/>
-        </w:rPr>
-      </w:pPr>
-      <w:r>
-        <w:rPr>
-          <w:lang w:val="en-US"/>
-        </w:rPr>
-        <w:t>List all the problems encountered during the development of the practice and how they were resolved.</w:t>
+        <w:jc w:val="both"/>
+        <w:rPr>
+          <w:lang w:val="en-US"/>
+        </w:rPr>
+      </w:pPr>
+      <w:r>
+        <w:rPr>
+          <w:lang w:val="en-US"/>
+        </w:rPr>
+        <w:t xml:space="preserve">AWS Academy account is not able to create user, also, it is not able to grant the permissions on </w:t>
+      </w:r>
+      <w:proofErr w:type="spellStart"/>
+      <w:r>
+        <w:rPr>
+          <w:lang w:val="en-US"/>
+        </w:rPr>
+        <w:t>CodePipeline</w:t>
+      </w:r>
+      <w:proofErr w:type="spellEnd"/>
+      <w:r>
+        <w:rPr>
+          <w:lang w:val="en-US"/>
+        </w:rPr>
+        <w:t xml:space="preserve"> to create it (</w:t>
+      </w:r>
+      <w:r>
+        <w:rPr>
+          <w:lang w:val="en-US"/>
+        </w:rPr>
+        <w:fldChar w:fldCharType="begin"/>
+      </w:r>
+      <w:r>
+        <w:rPr>
+          <w:lang w:val="en-US"/>
+        </w:rPr>
+        <w:instrText xml:space="preserve"> REF _Ref163225361 \h </w:instrText>
+      </w:r>
+      <w:r>
+        <w:rPr>
+          <w:lang w:val="en-US"/>
+        </w:rPr>
+      </w:r>
+      <w:r>
+        <w:rPr>
+          <w:lang w:val="en-US"/>
+        </w:rPr>
+        <w:instrText xml:space="preserve"> \* MERGEFORMAT </w:instrText>
+      </w:r>
+      <w:r>
+        <w:rPr>
+          <w:lang w:val="en-US"/>
+        </w:rPr>
+        <w:fldChar w:fldCharType="separate"/>
+      </w:r>
+      <w:r>
+        <w:rPr>
+          <w:lang w:val="en-US"/>
+        </w:rPr>
+        <w:t xml:space="preserve">Figure </w:t>
+      </w:r>
+      <w:r>
+        <w:rPr>
+          <w:noProof/>
+          <w:lang w:val="en-US"/>
+        </w:rPr>
+        <w:t>2</w:t>
+      </w:r>
+      <w:r>
+        <w:rPr>
+          <w:noProof/>
+          <w:lang w:val="en-US"/>
+        </w:rPr>
+        <w:t>0</w:t>
+      </w:r>
+      <w:r>
+        <w:rPr>
+          <w:lang w:val="en-US"/>
+        </w:rPr>
+        <w:fldChar w:fldCharType="end"/>
+      </w:r>
+      <w:r>
+        <w:rPr>
+          <w:lang w:val="en-US"/>
+        </w:rPr>
+        <w:t>). After it, user was attempted to be created but, AWS academy is noy authorized to create users.</w:t>
+      </w:r>
+    </w:p>
+    <w:p>
+      <w:pPr>
+        <w:jc w:val="both"/>
+        <w:rPr>
+          <w:lang w:val="en-US"/>
+        </w:rPr>
+      </w:pPr>
+      <w:r>
+        <w:rPr>
+          <w:b/>
+          <w:bCs/>
+          <w:lang w:val="en-US"/>
+        </w:rPr>
+        <w:t>Solution</w:t>
+      </w:r>
+      <w:r>
+        <w:rPr>
+          <w:lang w:val="en-US"/>
+        </w:rPr>
+        <w:t>. – personal AWS account can perform this activity.</w:t>
       </w:r>
     </w:p>
     <w:p>

</xml_diff>